<commit_message>
manuscript update with participant info sheet
</commit_message>
<xml_diff>
--- a/Paper - survey of malaria researchers.docx
+++ b/Paper - survey of malaria researchers.docx
@@ -5442,7 +5442,18 @@
         <w:rPr>
           <w:rtl w:val="0"/>
         </w:rPr>
-        <w:t xml:space="preserve">This study did not involve human subjects, other than researchers taking an online, voluntary survey. Its concept note is here (</w:t>
+        <w:t xml:space="preserve">This study did not involve human subjects, other than researchers taking an online, voluntary survey. </w:t>
+      </w:r>
+    </w:p>
+    <w:p>
+      <w:pPr>
+        <w:rPr/>
+      </w:pPr>
+      <w:r>
+        <w:rPr>
+          <w:rtl w:val="0"/>
+        </w:rPr>
+        <w:t xml:space="preserve">Its concept note is here (</w:t>
       </w:r>
       <w:hyperlink r:id="rId18">
         <w:r>
@@ -5458,7 +5469,45 @@
         <w:rPr>
           <w:rtl w:val="0"/>
         </w:rPr>
-        <w:t xml:space="preserve">). It was deemed as exempt by the Internal Scientific Committee of the Barcelona Institute of Global Health.</w:t>
+        <w:t xml:space="preserve">). </w:t>
+      </w:r>
+    </w:p>
+    <w:p>
+      <w:pPr>
+        <w:rPr/>
+      </w:pPr>
+      <w:r>
+        <w:rPr>
+          <w:rtl w:val="0"/>
+        </w:rPr>
+        <w:t xml:space="preserve">The participant info sheet is here (</w:t>
+      </w:r>
+      <w:hyperlink r:id="rId19">
+        <w:r>
+          <w:rPr>
+            <w:color w:val="1155cc"/>
+            <w:u w:val="single"/>
+            <w:rtl w:val="0"/>
+          </w:rPr>
+          <w:t xml:space="preserve">https://docs.google.com/document/d/1zr7hW5Gys4qHlMBMT9AcfLCPAqqdIbzu-JjjMUXfEUQ/pub</w:t>
+        </w:r>
+      </w:hyperlink>
+      <w:r>
+        <w:rPr>
+          <w:rtl w:val="0"/>
+        </w:rPr>
+        <w:t xml:space="preserve">). </w:t>
+      </w:r>
+    </w:p>
+    <w:p>
+      <w:pPr>
+        <w:rPr/>
+      </w:pPr>
+      <w:r>
+        <w:rPr>
+          <w:rtl w:val="0"/>
+        </w:rPr>
+        <w:t xml:space="preserve">It was deemed as exempt by the Internal Scientific Committee of the Barcelona Institute of Global Health.</w:t>
       </w:r>
       <w:r>
         <w:rPr>
@@ -5775,7 +5824,7 @@
         </w:rPr>
         <w:t xml:space="preserve">Alonso, P.L., Brown, G., Arevalo-Herrera, M., Binka, F., Chitnis, C., Collins, F., Doumbo, O.K., Greenwood, B., Hall, B.F., Levine, M.M., Mendis, K., Newman, R.D., Plowe, C.V., Rodríguez, M.H., Sinden, R., Slutsker, L., Tanner, M., 2011. A research agenda to underpin malaria eradication. PLoS Med 8, e1000406. </w:t>
       </w:r>
-      <w:hyperlink r:id="rId19">
+      <w:hyperlink r:id="rId20">
         <w:r>
           <w:rPr>
             <w:rFonts w:ascii="Cambria" w:cs="Cambria" w:eastAsia="Cambria" w:hAnsi="Cambria"/>
@@ -5812,7 +5861,7 @@
         </w:rPr>
         <w:t xml:space="preserve">Ashley, E.A., Phyo, A.P., Woodrow, C.J., 2018. Malaria. The Lancet. </w:t>
       </w:r>
-      <w:hyperlink r:id="rId20">
+      <w:hyperlink r:id="rId21">
         <w:r>
           <w:rPr>
             <w:rFonts w:ascii="Cambria" w:cs="Cambria" w:eastAsia="Cambria" w:hAnsi="Cambria"/>
@@ -5849,7 +5898,7 @@
         </w:rPr>
         <w:t xml:space="preserve">Barofsky, J., Anekwe, T.D., Chase, C., 2015. Malaria eradication and economic outcomes in sub-saharan africa: Evidence from uganda. Journal of Health Economics 44, 118–136. </w:t>
       </w:r>
-      <w:hyperlink r:id="rId21">
+      <w:hyperlink r:id="rId22">
         <w:r>
           <w:rPr>
             <w:rFonts w:ascii="Cambria" w:cs="Cambria" w:eastAsia="Cambria" w:hAnsi="Cambria"/>
@@ -5886,7 +5935,7 @@
         </w:rPr>
         <w:t xml:space="preserve">Barrett, S., 2013. Economic considerations for the eradication endgame. Philosophical Transactions of the Royal Society B: Biological Sciences 368, 20120149–20120149. </w:t>
       </w:r>
-      <w:hyperlink r:id="rId22">
+      <w:hyperlink r:id="rId23">
         <w:r>
           <w:rPr>
             <w:rFonts w:ascii="Cambria" w:cs="Cambria" w:eastAsia="Cambria" w:hAnsi="Cambria"/>
@@ -5939,7 +5988,7 @@
         </w:rPr>
         <w:t xml:space="preserve">Barrett, S., 2006. The smallpox eradication game. Public Choice 130, 179–207. </w:t>
       </w:r>
-      <w:hyperlink r:id="rId23">
+      <w:hyperlink r:id="rId24">
         <w:r>
           <w:rPr>
             <w:rFonts w:ascii="Cambria" w:cs="Cambria" w:eastAsia="Cambria" w:hAnsi="Cambria"/>
@@ -5976,7 +6025,7 @@
         </w:rPr>
         <w:t xml:space="preserve">Brady, O.J., Slater, H.C., Pemberton-Ross, P., Wenger, E., Maude, R.J., Ghani, A.C., Penny, M.A., Gerardin, J., White, L.J., Chitnis, N., Aguas, R., Hay, S.I., Smith, D.L., Stuckey, E.M., Okiro, E.A., Smith, T.A., Okell, L.C., 2017. Role of mass drug administration in elimination of plasmodium falciparum malaria: A consensus modelling study. The Lancet Global Health 5, e680–e687. </w:t>
       </w:r>
-      <w:hyperlink r:id="rId24">
+      <w:hyperlink r:id="rId25">
         <w:r>
           <w:rPr>
             <w:rFonts w:ascii="Cambria" w:cs="Cambria" w:eastAsia="Cambria" w:hAnsi="Cambria"/>
@@ -6013,7 +6062,7 @@
         </w:rPr>
         <w:t xml:space="preserve">Braun, V., Clarke, V., 2006. Using thematic analysis in psychology. Qualitative Research in Psychology 3, 77–101. </w:t>
       </w:r>
-      <w:hyperlink r:id="rId25">
+      <w:hyperlink r:id="rId26">
         <w:r>
           <w:rPr>
             <w:rFonts w:ascii="Cambria" w:cs="Cambria" w:eastAsia="Cambria" w:hAnsi="Cambria"/>
@@ -6050,7 +6099,7 @@
         </w:rPr>
         <w:t xml:space="preserve">Chen, I., Cooney, R., Feachem, R.G.A., Lal, A., Mpanju-Shumbusho, W., 2018. The lancet commission on malaria eradication. The Lancet 391, 1556–1558. </w:t>
       </w:r>
-      <w:hyperlink r:id="rId26">
+      <w:hyperlink r:id="rId27">
         <w:r>
           <w:rPr>
             <w:rFonts w:ascii="Cambria" w:cs="Cambria" w:eastAsia="Cambria" w:hAnsi="Cambria"/>
@@ -6087,7 +6136,7 @@
         </w:rPr>
         <w:t xml:space="preserve">Churcher, T.S., Cohen, J.M., Novotny, J., Ntshalintshali, N., Kunene, S., Cauchemez, S., 2014. Measuring the path toward malaria elimination. Science 344, 1230–1232. </w:t>
       </w:r>
-      <w:hyperlink r:id="rId27">
+      <w:hyperlink r:id="rId28">
         <w:r>
           <w:rPr>
             <w:rFonts w:ascii="Cambria" w:cs="Cambria" w:eastAsia="Cambria" w:hAnsi="Cambria"/>
@@ -6121,7 +6170,7 @@
         </w:rPr>
         <w:t xml:space="preserve">Coelho, </w:t>
       </w:r>
-      <w:hyperlink r:id="rId28">
+      <w:hyperlink r:id="rId29">
         <w:r>
           <w:rPr>
             <w:rtl w:val="0"/>
@@ -6129,7 +6178,7 @@
           <w:t xml:space="preserve">Camila Henriques, Justin Yai Alamou Doritchamou, Irfan Zaidi, and Patrick E. Duffy. 2017. “Advances in Malaria Vaccine Development: Report from the 2017 Malaria Vaccine Symposium.” </w:t>
         </w:r>
       </w:hyperlink>
-      <w:hyperlink r:id="rId29">
+      <w:hyperlink r:id="rId30">
         <w:r>
           <w:rPr>
             <w:i w:val="1"/>
@@ -6138,7 +6187,7 @@
           <w:t xml:space="preserve">NPJ Vaccines</w:t>
         </w:r>
       </w:hyperlink>
-      <w:hyperlink r:id="rId30">
+      <w:hyperlink r:id="rId31">
         <w:r>
           <w:rPr>
             <w:rtl w:val="0"/>
@@ -6165,7 +6214,7 @@
         </w:rPr>
         <w:t xml:space="preserve">Cutler, D., Fung, W., Kremer, M., Singhal, M., Vogl, T., 2010. Early-life malaria exposure and adult outcomes: Evidence from malaria eradication in india. American Economic Journal: Applied Economics 2, 72–94. </w:t>
       </w:r>
-      <w:hyperlink r:id="rId31">
+      <w:hyperlink r:id="rId32">
         <w:r>
           <w:rPr>
             <w:rFonts w:ascii="Cambria" w:cs="Cambria" w:eastAsia="Cambria" w:hAnsi="Cambria"/>
@@ -6201,7 +6250,7 @@
         </w:rPr>
         <w:t xml:space="preserve">Dowdle, 1999. The Principles of Disease Elimination and Eradication. Morbidity and Mortality Weekly Report, 48(SU01);23-7. CDC. </w:t>
       </w:r>
-      <w:hyperlink r:id="rId32">
+      <w:hyperlink r:id="rId33">
         <w:r>
           <w:rPr>
             <w:color w:val="1155cc"/>
@@ -6230,7 +6279,7 @@
         </w:rPr>
         <w:t xml:space="preserve">Eckhoff, P.A., Bever, C.A., Gerardin, J., Wenger, E.A., 2014. Fun with maths: Exploring implications of mathematical models for malaria eradication. Malar J 13, 486. </w:t>
       </w:r>
-      <w:hyperlink r:id="rId33">
+      <w:hyperlink r:id="rId34">
         <w:r>
           <w:rPr>
             <w:rFonts w:ascii="Cambria" w:cs="Cambria" w:eastAsia="Cambria" w:hAnsi="Cambria"/>
@@ -6266,7 +6315,7 @@
         </w:rPr>
         <w:t xml:space="preserve">Feachem, R</w:t>
       </w:r>
-      <w:hyperlink r:id="rId34">
+      <w:hyperlink r:id="rId35">
         <w:r>
           <w:rPr>
             <w:rtl w:val="0"/>
@@ -6274,7 +6323,7 @@
           <w:t xml:space="preserve">ichard G. A., Ingrid Chen, Omar Akbari, Amelia Bertozzi-Villa, Samir Bhatt, Fred Binka, Maciej F. Boni, et al. 2019. “Malaria Eradication within a Generation: Ambitious, Achievable, and Necessary.” </w:t>
         </w:r>
       </w:hyperlink>
-      <w:hyperlink r:id="rId35">
+      <w:hyperlink r:id="rId36">
         <w:r>
           <w:rPr>
             <w:i w:val="1"/>
@@ -6283,7 +6332,7 @@
           <w:t xml:space="preserve">The Lancet</w:t>
         </w:r>
       </w:hyperlink>
-      <w:hyperlink r:id="rId36">
+      <w:hyperlink r:id="rId37">
         <w:r>
           <w:rPr>
             <w:rtl w:val="0"/>
@@ -6310,7 +6359,7 @@
         </w:rPr>
         <w:t xml:space="preserve">Galton, F., 1907. Vox populi. Nature 75, 7. </w:t>
       </w:r>
-      <w:hyperlink r:id="rId37">
+      <w:hyperlink r:id="rId38">
         <w:r>
           <w:rPr>
             <w:rFonts w:ascii="Cambria" w:cs="Cambria" w:eastAsia="Cambria" w:hAnsi="Cambria"/>
@@ -6363,7 +6412,7 @@
         </w:rPr>
         <w:t xml:space="preserve">Hopkins, D.R., 2013. Disease eradication. New England Journal of Medicine 368, 54–63. </w:t>
       </w:r>
-      <w:hyperlink r:id="rId38">
+      <w:hyperlink r:id="rId39">
         <w:r>
           <w:rPr>
             <w:rFonts w:ascii="Cambria" w:cs="Cambria" w:eastAsia="Cambria" w:hAnsi="Cambria"/>
@@ -6416,7 +6465,7 @@
         </w:rPr>
         <w:t xml:space="preserve">Kastner, R.J., Sicuri, E., Stone, C.M., Matwale, G., Onapa, A., Tediosi, F., 2017. How much will it cost to eradicate lymphatic filariasis? An analysis of the financial and economic costs of intensified efforts against lymphatic filariasis. PLOS Neglected Tropical Diseases 11, e0005934. </w:t>
       </w:r>
-      <w:hyperlink r:id="rId39">
+      <w:hyperlink r:id="rId40">
         <w:r>
           <w:rPr>
             <w:rFonts w:ascii="Cambria" w:cs="Cambria" w:eastAsia="Cambria" w:hAnsi="Cambria"/>
@@ -6453,7 +6502,7 @@
         </w:rPr>
         <w:t xml:space="preserve">Kastner, R.J., Stone, C.M., Steinmann, P., Tanner, M., Tediosi, F., 2015. What is needed to eradicate lymphatic filariasis? A model-based assessment on the impact of scaling up mass drug administration programs. PLOS Neglected Tropical Diseases 9, e0004147. </w:t>
       </w:r>
-      <w:hyperlink r:id="rId40">
+      <w:hyperlink r:id="rId41">
         <w:r>
           <w:rPr>
             <w:rFonts w:ascii="Cambria" w:cs="Cambria" w:eastAsia="Cambria" w:hAnsi="Cambria"/>
@@ -6496,7 +6545,7 @@
         </w:rPr>
         <w:t xml:space="preserve">PLoS Negl Trop Dis 7, e2562. </w:t>
       </w:r>
-      <w:hyperlink r:id="rId41">
+      <w:hyperlink r:id="rId42">
         <w:r>
           <w:rPr>
             <w:rFonts w:ascii="Cambria" w:cs="Cambria" w:eastAsia="Cambria" w:hAnsi="Cambria"/>
@@ -6533,7 +6582,7 @@
         </w:rPr>
         <w:t xml:space="preserve">Kim, Y.E., Stolk, W.A., Tanner, M., Tediosi, F., 2017. Modelling the health and economic impacts of the elimination of river blindness (onchocerciasis) in africa. BMJ Global Health 2, e000158. </w:t>
       </w:r>
-      <w:hyperlink r:id="rId42">
+      <w:hyperlink r:id="rId43">
         <w:r>
           <w:rPr>
             <w:rFonts w:ascii="Cambria" w:cs="Cambria" w:eastAsia="Cambria" w:hAnsi="Cambria"/>
@@ -6586,7 +6635,7 @@
         </w:rPr>
         <w:t xml:space="preserve">Lancet, T., 2011. Malaria: Control vs elimination vs eradication. The Lancet 378, 1117. </w:t>
       </w:r>
-      <w:hyperlink r:id="rId43">
+      <w:hyperlink r:id="rId44">
         <w:r>
           <w:rPr>
             <w:rFonts w:ascii="Cambria" w:cs="Cambria" w:eastAsia="Cambria" w:hAnsi="Cambria"/>
@@ -6620,7 +6669,7 @@
         </w:rPr>
         <w:t xml:space="preserve">Li, S. </w:t>
       </w:r>
-      <w:hyperlink r:id="rId44">
+      <w:hyperlink r:id="rId45">
         <w:r>
           <w:rPr>
             <w:rtl w:val="0"/>
@@ -6628,7 +6677,7 @@
           <w:t xml:space="preserve">“A Web-Enabled Hybrid Approach to Strategic Marketing Planning: Group Delphi a Web-Based Expert System.” </w:t>
         </w:r>
       </w:hyperlink>
-      <w:hyperlink r:id="rId45">
+      <w:hyperlink r:id="rId46">
         <w:r>
           <w:rPr>
             <w:i w:val="1"/>
@@ -6637,7 +6686,7 @@
           <w:t xml:space="preserve">Expert Systems with Applications</w:t>
         </w:r>
       </w:hyperlink>
-      <w:hyperlink r:id="rId46">
+      <w:hyperlink r:id="rId47">
         <w:r>
           <w:rPr>
             <w:rtl w:val="0"/>
@@ -6676,7 +6725,7 @@
         </w:rPr>
         <w:t xml:space="preserve">Lorenz, J., Rauhut, H., Schweitzer, F., Helbing, D., 2011. How social influence can undermine the wisdom of crowd effect. Proceedings of the National Academy of Sciences 108, 9020–9025. </w:t>
       </w:r>
-      <w:hyperlink r:id="rId47">
+      <w:hyperlink r:id="rId48">
         <w:r>
           <w:rPr>
             <w:rFonts w:ascii="Cambria" w:cs="Cambria" w:eastAsia="Cambria" w:hAnsi="Cambria"/>
@@ -6713,7 +6762,7 @@
         </w:rPr>
         <w:t xml:space="preserve">Malaria policy advisory committee to the WHO: Conclusions and recommendations of seventh biannual meeting, 2015.. Malar J 14. </w:t>
       </w:r>
-      <w:hyperlink r:id="rId48">
+      <w:hyperlink r:id="rId49">
         <w:r>
           <w:rPr>
             <w:rFonts w:ascii="Cambria" w:cs="Cambria" w:eastAsia="Cambria" w:hAnsi="Cambria"/>
@@ -6750,7 +6799,7 @@
         </w:rPr>
         <w:t xml:space="preserve">Mannes, A.E., Soll, J.B., Larrick, R.P., 2014. The wisdom of select crowds. Journal of Personality and Social Psychology 107, 276–299. </w:t>
       </w:r>
-      <w:hyperlink r:id="rId49">
+      <w:hyperlink r:id="rId50">
         <w:r>
           <w:rPr>
             <w:rFonts w:ascii="Cambria" w:cs="Cambria" w:eastAsia="Cambria" w:hAnsi="Cambria"/>
@@ -6787,7 +6836,7 @@
         </w:rPr>
         <w:t xml:space="preserve">Markey, K., Tilki, M., Taylor, G., 2014. Reflecting on the challenges of choosing and using a grounded theory approach. Nurse Researcher 22, 16–22. </w:t>
       </w:r>
-      <w:hyperlink r:id="rId50">
+      <w:hyperlink r:id="rId51">
         <w:r>
           <w:rPr>
             <w:rFonts w:ascii="Cambria" w:cs="Cambria" w:eastAsia="Cambria" w:hAnsi="Cambria"/>
@@ -6824,7 +6873,7 @@
         </w:rPr>
         <w:t xml:space="preserve">Morgan, M.G., 2014. Use (and abuse) of expert elicitation in support of decision making for public policy. Proceedings of the National Academy of Sciences 111, 7176–7184. </w:t>
       </w:r>
-      <w:hyperlink r:id="rId51">
+      <w:hyperlink r:id="rId52">
         <w:r>
           <w:rPr>
             <w:rFonts w:ascii="Cambria" w:cs="Cambria" w:eastAsia="Cambria" w:hAnsi="Cambria"/>
@@ -6883,7 +6932,7 @@
         </w:rPr>
         <w:t xml:space="preserve">Some lessons for the future from the global malaria eradication programme (19551969). PLoS Med 8, e1000412. </w:t>
       </w:r>
-      <w:hyperlink r:id="rId52">
+      <w:hyperlink r:id="rId53">
         <w:r>
           <w:rPr>
             <w:rFonts w:ascii="Cambria" w:cs="Cambria" w:eastAsia="Cambria" w:hAnsi="Cambria"/>
@@ -6920,7 +6969,7 @@
         </w:rPr>
         <w:t xml:space="preserve">Patouillard, E., Griffin, J., Bhatt, S., Ghani, A., Cibulskis, R., 2017. Global investment targets for malaria control and elimination between 2016 and 2030. BMJ Global Health 2, e000176. </w:t>
       </w:r>
-      <w:hyperlink r:id="rId53">
+      <w:hyperlink r:id="rId54">
         <w:r>
           <w:rPr>
             <w:rFonts w:ascii="Cambria" w:cs="Cambria" w:eastAsia="Cambria" w:hAnsi="Cambria"/>
@@ -6973,7 +7022,7 @@
         </w:rPr>
         <w:t xml:space="preserve">Rabinovich, R.N., Drakeley, C., Djimde, A.A., Hall, B.F., Hay, S.I., Hemingway, J., Kaslow, D.C., Noor, A., Okumu, F., Steketee, R., al., 2017. MalERA: An updated research agenda for malaria elimination and eradication. PLOS Medicine 14, e1002456. </w:t>
       </w:r>
-      <w:hyperlink r:id="rId54">
+      <w:hyperlink r:id="rId55">
         <w:r>
           <w:rPr>
             <w:rFonts w:ascii="Cambria" w:cs="Cambria" w:eastAsia="Cambria" w:hAnsi="Cambria"/>
@@ -7026,7 +7075,7 @@
         </w:rPr>
         <w:t xml:space="preserve">Roberts, L., Enserink, M., 2007. MALARIA: Did they really say ... eradication? Science 318, 1544–1545. </w:t>
       </w:r>
-      <w:hyperlink r:id="rId55">
+      <w:hyperlink r:id="rId56">
         <w:r>
           <w:rPr>
             <w:rFonts w:ascii="Cambria" w:cs="Cambria" w:eastAsia="Cambria" w:hAnsi="Cambria"/>
@@ -7063,7 +7112,7 @@
         </w:rPr>
         <w:t xml:space="preserve">Slater, H.C., Okell, L.C., Ghani, A.C., 2017. Mathematical modelling to guide drug development for malaria elimination. Trends in Parasitology 33, 175–184. </w:t>
       </w:r>
-      <w:hyperlink r:id="rId56">
+      <w:hyperlink r:id="rId57">
         <w:r>
           <w:rPr>
             <w:rFonts w:ascii="Cambria" w:cs="Cambria" w:eastAsia="Cambria" w:hAnsi="Cambria"/>
@@ -7100,7 +7149,7 @@
         </w:rPr>
         <w:t xml:space="preserve">Slater, H.C., Ross, A., Ouédraogo, A.L., White, L.J., Nguon, C., Walker, P.G., Ngor, P., Aguas, R., Silal, S.P., Dondorp, A.M., Barre, P.L., Burton, R., Sauerwein, R.W., Drakeley, C., Smith, T.A., Bousema, T., Ghani, A.C., 2015. Assessing the impact of next-generation rapid diagnostic tests on plasmodium falciparum malaria elimination strategies. Nature 528, S94–S101. </w:t>
       </w:r>
-      <w:hyperlink r:id="rId57">
+      <w:hyperlink r:id="rId58">
         <w:r>
           <w:rPr>
             <w:rFonts w:ascii="Cambria" w:cs="Cambria" w:eastAsia="Cambria" w:hAnsi="Cambria"/>
@@ -7137,7 +7186,7 @@
         </w:rPr>
         <w:t xml:space="preserve">Snow, R.W., 2015. Global malaria eradication and the importance of plasmodium falciparum epidemiology in africa. BMC Medicine 13, 23. </w:t>
       </w:r>
-      <w:hyperlink r:id="rId58">
+      <w:hyperlink r:id="rId59">
         <w:r>
           <w:rPr>
             <w:rFonts w:ascii="Cambria" w:cs="Cambria" w:eastAsia="Cambria" w:hAnsi="Cambria"/>
@@ -7174,7 +7223,7 @@
         </w:rPr>
         <w:t xml:space="preserve">Tanner, M., Greenwood, B., Whitty, C.J.M., Ansah, E.K., Price, R.N., Dondorp, A.M., Seidlein, L. von, Baird, J.K., Beeson, J.G., Fowkes, F.J., Hemingway, J., Marsh, K., Osier, F., 2015. Malaria eradication and elimination: Views on how to translate a vision into reality. BMC Medicine 13. </w:t>
       </w:r>
-      <w:hyperlink r:id="rId59">
+      <w:hyperlink r:id="rId60">
         <w:r>
           <w:rPr>
             <w:rFonts w:ascii="Cambria" w:cs="Cambria" w:eastAsia="Cambria" w:hAnsi="Cambria"/>
@@ -7211,7 +7260,7 @@
         </w:rPr>
         <w:t xml:space="preserve">Vaismoradi, M., Jones, J., Turunen, H., Snelgrove, S., 2016. Theme development in qualitative content analysis and thematic analysis. Journal of Nursing Education and Practice 6. </w:t>
       </w:r>
-      <w:hyperlink r:id="rId60">
+      <w:hyperlink r:id="rId61">
         <w:r>
           <w:rPr>
             <w:rFonts w:ascii="Cambria" w:cs="Cambria" w:eastAsia="Cambria" w:hAnsi="Cambria"/>
@@ -7248,7 +7297,7 @@
         </w:rPr>
         <w:t xml:space="preserve">Wallis, K.F., 2014. Revisiting francis galton’s forecasting competition. Statistical Science 29, 420–424. </w:t>
       </w:r>
-      <w:hyperlink r:id="rId61">
+      <w:hyperlink r:id="rId62">
         <w:r>
           <w:rPr>
             <w:rFonts w:ascii="Cambria" w:cs="Cambria" w:eastAsia="Cambria" w:hAnsi="Cambria"/>
@@ -7285,7 +7334,7 @@
         </w:rPr>
         <w:t xml:space="preserve">White, N.J., Pukrittayakamee, S., Hien, T.T., Faiz, M.A., Mokuolu, O.A., Dondorp, A.M., 2014. Malaria. The Lancet 383, 723–735. </w:t>
       </w:r>
-      <w:hyperlink r:id="rId62">
+      <w:hyperlink r:id="rId63">
         <w:r>
           <w:rPr>
             <w:rFonts w:ascii="Cambria" w:cs="Cambria" w:eastAsia="Cambria" w:hAnsi="Cambria"/>
@@ -7319,7 +7368,7 @@
         </w:rPr>
         <w:t xml:space="preserve">WHO, 2015. </w:t>
       </w:r>
-      <w:hyperlink r:id="rId63">
+      <w:hyperlink r:id="rId64">
         <w:r>
           <w:rPr>
             <w:i w:val="1"/>
@@ -7328,7 +7377,7 @@
           <w:t xml:space="preserve">Global Technical Strategy for Malaria 2016-2030</w:t>
         </w:r>
       </w:hyperlink>
-      <w:hyperlink r:id="rId64">
+      <w:hyperlink r:id="rId65">
         <w:r>
           <w:rPr>
             <w:rtl w:val="0"/>
@@ -7361,7 +7410,7 @@
         </w:rPr>
         <w:t xml:space="preserve">Geneva, WHO Press. World Health Organization. </w:t>
       </w:r>
-      <w:hyperlink r:id="rId65">
+      <w:hyperlink r:id="rId66">
         <w:r>
           <w:rPr>
             <w:color w:val="1155cc"/>
@@ -7389,7 +7438,7 @@
         </w:rPr>
         <w:t xml:space="preserve">WHO, 2017. A framework for malaria elimination. Geneva, WHO Press. World Health Organization. </w:t>
       </w:r>
-      <w:hyperlink r:id="rId66">
+      <w:hyperlink r:id="rId67">
         <w:r>
           <w:rPr>
             <w:color w:val="1155cc"/>
@@ -7417,7 +7466,7 @@
         </w:rPr>
         <w:t xml:space="preserve">WHO, 2018. Overview of malaria elimination. Geneva, WHO Press. World Health Organization. </w:t>
       </w:r>
-      <w:hyperlink r:id="rId67">
+      <w:hyperlink r:id="rId68">
         <w:r>
           <w:rPr>
             <w:color w:val="1155cc"/>
@@ -7445,7 +7494,7 @@
         </w:rPr>
         <w:t xml:space="preserve">WHO, 2019. World Malaria Report. Geneva, WHO Press. World Health Organization. </w:t>
       </w:r>
-      <w:hyperlink r:id="rId68">
+      <w:hyperlink r:id="rId69">
         <w:r>
           <w:rPr>
             <w:color w:val="1155cc"/>
@@ -7473,7 +7522,7 @@
         </w:rPr>
         <w:t xml:space="preserve">WHO: 2019. </w:t>
       </w:r>
-      <w:hyperlink r:id="rId69">
+      <w:hyperlink r:id="rId70">
         <w:r>
           <w:rPr>
             <w:rtl w:val="0"/>
@@ -7487,7 +7536,7 @@
         </w:rPr>
         <w:t xml:space="preserve"> h</w:t>
       </w:r>
-      <w:hyperlink r:id="rId70">
+      <w:hyperlink r:id="rId71">
         <w:r>
           <w:rPr>
             <w:rtl w:val="0"/>
@@ -7495,7 +7544,7 @@
           <w:t xml:space="preserve">ttps://www.who.int/publications-detail/strategic-advisory-group-malaria-eradication-executive-summary</w:t>
         </w:r>
       </w:hyperlink>
-      <w:hyperlink r:id="rId71">
+      <w:hyperlink r:id="rId72">
         <w:r>
           <w:rPr>
             <w:rtl w:val="0"/>
@@ -7534,7 +7583,7 @@
         </w:rPr>
         <w:t xml:space="preserve">Winskill, P., Walker, P.G., Griffin, J.T., Ghani, A.C., 2017. Modelling the cost-effectiveness of introducing the RTS, s malaria vaccine relative to scaling up other malaria interventions in sub-saharan africa. BMJ Global Health 2, e000090. </w:t>
       </w:r>
-      <w:hyperlink r:id="rId72">
+      <w:hyperlink r:id="rId73">
         <w:r>
           <w:rPr>
             <w:rFonts w:ascii="Cambria" w:cs="Cambria" w:eastAsia="Cambria" w:hAnsi="Cambria"/>
@@ -7573,7 +7622,7 @@
         </w:rPr>
         <w:t xml:space="preserve">Yamey, G., 2004. Roll back malaria: A failing global health campaign. BMJ 328, 1086–1087. </w:t>
       </w:r>
-      <w:hyperlink r:id="rId73">
+      <w:hyperlink r:id="rId74">
         <w:r>
           <w:rPr>
             <w:rFonts w:ascii="Cambria" w:cs="Cambria" w:eastAsia="Cambria" w:hAnsi="Cambria"/>

</xml_diff>